<commit_message>
comleted the authentication by users & added to the extra JS file
</commit_message>
<xml_diff>
--- a/Extra JS.docx
+++ b/Extra JS.docx
@@ -582,6 +582,39 @@
     <w:p>
       <w:pPr>
         <w:rPr>
+          <w:sz w:val="24"/>
+        </w:rPr>
+      </w:pPr>
+      <w:r>
+        <w:rPr>
+          <w:sz w:val="24"/>
+        </w:rPr>
+        <w:t>Here e</w:t>
+      </w:r>
+      <w:r>
+        <w:rPr>
+          <w:sz w:val="24"/>
+        </w:rPr>
+        <w:t xml:space="preserve"> is a parameter that</w:t>
+      </w:r>
+      <w:bookmarkStart w:id="0" w:name="_GoBack"/>
+      <w:bookmarkEnd w:id="0"/>
+      <w:r>
+        <w:rPr>
+          <w:sz w:val="24"/>
+        </w:rPr>
+        <w:t xml:space="preserve"> contains the whole function enclosed in curled brackets</w:t>
+      </w:r>
+      <w:r>
+        <w:rPr>
+          <w:sz w:val="24"/>
+        </w:rPr>
+        <w:t>. The output of the function will be contained in e.</w:t>
+      </w:r>
+    </w:p>
+    <w:p>
+      <w:pPr>
+        <w:rPr>
           <w:rFonts w:cstheme="minorHAnsi"/>
           <w:sz w:val="24"/>
         </w:rPr>
@@ -762,6 +795,7 @@
         <w:rPr>
           <w:sz w:val="24"/>
         </w:rPr>
+        <w:lastRenderedPageBreak/>
         <w:t>function bye() {</w:t>
       </w:r>
     </w:p>
@@ -775,7 +809,6 @@
         <w:rPr>
           <w:sz w:val="24"/>
         </w:rPr>
-        <w:lastRenderedPageBreak/>
         <w:tab/>
         <w:t>console.log(“</w:t>
       </w:r>
@@ -915,8 +948,36 @@
         </w:rPr>
         <w:t>So we ‘catch’ that something and then we console.log() it to view the error messages that it gives.</w:t>
       </w:r>
-      <w:bookmarkStart w:id="0" w:name="_GoBack"/>
-      <w:bookmarkEnd w:id="0"/>
+    </w:p>
+    <w:p>
+      <w:pPr>
+        <w:rPr>
+          <w:sz w:val="24"/>
+        </w:rPr>
+      </w:pPr>
+    </w:p>
+    <w:p>
+      <w:pPr>
+        <w:pStyle w:val="Heading1"/>
+      </w:pPr>
+      <w:proofErr w:type="spellStart"/>
+      <w:r>
+        <w:t>Promise.then</w:t>
+      </w:r>
+      <w:proofErr w:type="spellEnd"/>
+      <w:r>
+        <w:t>:</w:t>
+      </w:r>
+    </w:p>
+    <w:p>
+      <w:pPr>
+        <w:rPr>
+          <w:sz w:val="24"/>
+        </w:rPr>
+      </w:pPr>
+      <w:r>
+        <w:tab/>
+      </w:r>
     </w:p>
     <w:sectPr>
       <w:pgSz w:w="12240" w:h="15840"/>

</xml_diff>

<commit_message>
made a separate folder for github and added a book on github
</commit_message>
<xml_diff>
--- a/Extra JS.docx
+++ b/Extra JS.docx
@@ -15,7 +15,21 @@
         <w:pStyle w:val="Heading1"/>
       </w:pPr>
       <w:r>
-        <w:t>Set Timeout:</w:t>
+        <w:t>Set Timeout</w:t>
+      </w:r>
+      <w:r>
+        <w:t xml:space="preserve">(function, </w:t>
+      </w:r>
+      <w:proofErr w:type="spellStart"/>
+      <w:r>
+        <w:t>timeInMilliSeconds</w:t>
+      </w:r>
+      <w:proofErr w:type="spellEnd"/>
+      <w:r>
+        <w:t>)</w:t>
+      </w:r>
+      <w:r>
+        <w:t>:</w:t>
       </w:r>
     </w:p>
     <w:p/>
@@ -24,7 +38,21 @@
         <w:pStyle w:val="Heading1"/>
       </w:pPr>
       <w:r>
-        <w:t>Set Interval:</w:t>
+        <w:t>Set Interval</w:t>
+      </w:r>
+      <w:r>
+        <w:t>(</w:t>
+      </w:r>
+      <w:proofErr w:type="spellStart"/>
+      <w:r>
+        <w:t>function,timeInMilliSeconds</w:t>
+      </w:r>
+      <w:proofErr w:type="spellEnd"/>
+      <w:r>
+        <w:t>)</w:t>
+      </w:r>
+      <w:r>
+        <w:t>:</w:t>
       </w:r>
     </w:p>
     <w:p/>
@@ -33,6 +61,282 @@
         <w:pStyle w:val="Heading1"/>
       </w:pPr>
       <w:r>
+        <w:t>add()</w:t>
+      </w:r>
+    </w:p>
+    <w:p>
+      <w:pPr>
+        <w:rPr>
+          <w:sz w:val="24"/>
+        </w:rPr>
+      </w:pPr>
+      <w:r>
+        <w:tab/>
+      </w:r>
+      <w:r>
+        <w:rPr>
+          <w:sz w:val="24"/>
+        </w:rPr>
+        <w:t xml:space="preserve">This is a </w:t>
+      </w:r>
+      <w:r>
+        <w:rPr>
+          <w:sz w:val="24"/>
+        </w:rPr>
+        <w:t>method</w:t>
+      </w:r>
+      <w:r>
+        <w:rPr>
+          <w:sz w:val="24"/>
+        </w:rPr>
+        <w:t xml:space="preserve"> that works with arrays. The best example for now would be that if you call a list of classes of any  element and add to it.</w:t>
+      </w:r>
+    </w:p>
+    <w:p>
+      <w:pPr>
+        <w:rPr>
+          <w:rFonts w:ascii="Consolas" w:hAnsi="Consolas"/>
+          <w:sz w:val="24"/>
+        </w:rPr>
+      </w:pPr>
+      <w:r>
+        <w:rPr>
+          <w:sz w:val="24"/>
+        </w:rPr>
+        <w:tab/>
+      </w:r>
+      <w:r>
+        <w:rPr>
+          <w:rFonts w:ascii="Consolas" w:hAnsi="Consolas"/>
+          <w:sz w:val="24"/>
+        </w:rPr>
+        <w:t xml:space="preserve">var styles = </w:t>
+      </w:r>
+      <w:proofErr w:type="spellStart"/>
+      <w:r>
+        <w:rPr>
+          <w:rFonts w:ascii="Consolas" w:hAnsi="Consolas"/>
+          <w:sz w:val="24"/>
+        </w:rPr>
+        <w:t>document.getElementById</w:t>
+      </w:r>
+      <w:proofErr w:type="spellEnd"/>
+      <w:r>
+        <w:rPr>
+          <w:rFonts w:ascii="Consolas" w:hAnsi="Consolas"/>
+          <w:sz w:val="24"/>
+        </w:rPr>
+        <w:t>(‘</w:t>
+      </w:r>
+      <w:proofErr w:type="spellStart"/>
+      <w:r>
+        <w:rPr>
+          <w:rFonts w:ascii="Consolas" w:hAnsi="Consolas"/>
+          <w:sz w:val="24"/>
+        </w:rPr>
+        <w:t>myEle</w:t>
+      </w:r>
+      <w:proofErr w:type="spellEnd"/>
+      <w:r>
+        <w:rPr>
+          <w:rFonts w:ascii="Consolas" w:hAnsi="Consolas"/>
+          <w:sz w:val="24"/>
+        </w:rPr>
+        <w:t>’).</w:t>
+      </w:r>
+      <w:proofErr w:type="spellStart"/>
+      <w:r>
+        <w:rPr>
+          <w:rFonts w:ascii="Consolas" w:hAnsi="Consolas"/>
+          <w:sz w:val="24"/>
+        </w:rPr>
+        <w:t>classList</w:t>
+      </w:r>
+      <w:proofErr w:type="spellEnd"/>
+      <w:r>
+        <w:rPr>
+          <w:rFonts w:ascii="Consolas" w:hAnsi="Consolas"/>
+          <w:sz w:val="24"/>
+        </w:rPr>
+        <w:t>;</w:t>
+      </w:r>
+    </w:p>
+    <w:p>
+      <w:pPr>
+        <w:rPr>
+          <w:rFonts w:ascii="Consolas" w:hAnsi="Consolas"/>
+          <w:sz w:val="24"/>
+        </w:rPr>
+      </w:pPr>
+      <w:r>
+        <w:rPr>
+          <w:rFonts w:ascii="Consolas" w:hAnsi="Consolas"/>
+          <w:sz w:val="24"/>
+        </w:rPr>
+        <w:tab/>
+      </w:r>
+      <w:proofErr w:type="spellStart"/>
+      <w:r>
+        <w:rPr>
+          <w:rFonts w:ascii="Consolas" w:hAnsi="Consolas"/>
+          <w:sz w:val="24"/>
+        </w:rPr>
+        <w:t>styles.add</w:t>
+      </w:r>
+      <w:proofErr w:type="spellEnd"/>
+      <w:r>
+        <w:rPr>
+          <w:rFonts w:ascii="Consolas" w:hAnsi="Consolas"/>
+          <w:sz w:val="24"/>
+        </w:rPr>
+        <w:t>(‘hide’);</w:t>
+      </w:r>
+    </w:p>
+    <w:p>
+      <w:pPr>
+        <w:pStyle w:val="Heading1"/>
+      </w:pPr>
+      <w:r>
+        <w:t>remove()</w:t>
+      </w:r>
+    </w:p>
+    <w:p>
+      <w:pPr>
+        <w:rPr>
+          <w:sz w:val="24"/>
+        </w:rPr>
+      </w:pPr>
+      <w:r>
+        <w:tab/>
+      </w:r>
+      <w:r>
+        <w:rPr>
+          <w:sz w:val="24"/>
+        </w:rPr>
+        <w:t>You guessed it right! It is just like add except that its function is to remove the element.</w:t>
+      </w:r>
+    </w:p>
+    <w:p>
+      <w:pPr>
+        <w:rPr>
+          <w:sz w:val="24"/>
+        </w:rPr>
+      </w:pPr>
+      <w:r>
+        <w:rPr>
+          <w:sz w:val="24"/>
+        </w:rPr>
+        <w:t xml:space="preserve">It </w:t>
+      </w:r>
+      <w:r>
+        <w:rPr>
+          <w:sz w:val="24"/>
+        </w:rPr>
+        <w:t>Removes all child elements with selected element</w:t>
+      </w:r>
+      <w:r>
+        <w:rPr>
+          <w:sz w:val="24"/>
+        </w:rPr>
+        <w:t>.</w:t>
+      </w:r>
+    </w:p>
+    <w:p>
+      <w:pPr>
+        <w:rPr>
+          <w:sz w:val="24"/>
+        </w:rPr>
+      </w:pPr>
+    </w:p>
+    <w:p>
+      <w:pPr>
+        <w:rPr>
+          <w:sz w:val="24"/>
+        </w:rPr>
+      </w:pPr>
+      <w:r>
+        <w:rPr>
+          <w:sz w:val="24"/>
+        </w:rPr>
+        <w:t>You could also use empty() or delete but they have different functions</w:t>
+      </w:r>
+      <w:r>
+        <w:rPr>
+          <w:sz w:val="24"/>
+        </w:rPr>
+        <w:t>.</w:t>
+      </w:r>
+    </w:p>
+    <w:p>
+      <w:pPr>
+        <w:pStyle w:val="Heading1"/>
+      </w:pPr>
+      <w:r>
+        <w:t>empty()</w:t>
+      </w:r>
+    </w:p>
+    <w:p>
+      <w:pPr>
+        <w:rPr>
+          <w:sz w:val="24"/>
+        </w:rPr>
+      </w:pPr>
+      <w:r>
+        <w:tab/>
+      </w:r>
+      <w:r>
+        <w:rPr>
+          <w:sz w:val="24"/>
+        </w:rPr>
+        <w:t>This removes all the content within the selected element.</w:t>
+      </w:r>
+    </w:p>
+    <w:p>
+      <w:pPr>
+        <w:pStyle w:val="Heading1"/>
+      </w:pPr>
+      <w:r>
+        <w:t>delete:</w:t>
+      </w:r>
+    </w:p>
+    <w:p>
+      <w:pPr>
+        <w:rPr>
+          <w:sz w:val="24"/>
+        </w:rPr>
+      </w:pPr>
+      <w:r>
+        <w:tab/>
+      </w:r>
+      <w:r>
+        <w:rPr>
+          <w:sz w:val="24"/>
+        </w:rPr>
+        <w:t>This has the power to completely delete an object’s property and value together. Although some believe that it is slow when working in a loop for instance.</w:t>
+      </w:r>
+    </w:p>
+    <w:p>
+      <w:pPr>
+        <w:rPr>
+          <w:sz w:val="24"/>
+        </w:rPr>
+      </w:pPr>
+    </w:p>
+    <w:p>
+      <w:pPr>
+        <w:rPr>
+          <w:sz w:val="24"/>
+        </w:rPr>
+      </w:pPr>
+      <w:bookmarkStart w:id="0" w:name="_GoBack"/>
+      <w:bookmarkEnd w:id="0"/>
+    </w:p>
+    <w:p>
+      <w:pPr>
+        <w:pStyle w:val="Heading1"/>
+      </w:pPr>
+      <w:r>
+        <w:lastRenderedPageBreak/>
         <w:t>Self Executing Functions:</w:t>
       </w:r>
     </w:p>
@@ -420,163 +724,157 @@
         <w:rPr>
           <w:sz w:val="24"/>
         </w:rPr>
+        <w:tab/>
+      </w:r>
+      <w:proofErr w:type="spellStart"/>
+      <w:r>
+        <w:rPr>
+          <w:rFonts w:ascii="Consolas" w:hAnsi="Consolas"/>
+          <w:sz w:val="24"/>
+        </w:rPr>
+        <w:t>myEle.addEventListener</w:t>
+      </w:r>
+      <w:proofErr w:type="spellEnd"/>
+      <w:r>
+        <w:rPr>
+          <w:rFonts w:ascii="Consolas" w:hAnsi="Consolas"/>
+          <w:sz w:val="24"/>
+        </w:rPr>
+        <w:t>(</w:t>
+      </w:r>
+      <w:proofErr w:type="spellStart"/>
+      <w:r>
+        <w:rPr>
+          <w:rFonts w:ascii="Consolas" w:hAnsi="Consolas"/>
+          <w:sz w:val="24"/>
+        </w:rPr>
+        <w:t>e</w:t>
+      </w:r>
+      <w:r>
+        <w:rPr>
+          <w:rFonts w:ascii="Consolas" w:hAnsi="Consolas"/>
+          <w:sz w:val="24"/>
+        </w:rPr>
+        <w:t>vent_name,</w:t>
+      </w:r>
+      <w:r>
+        <w:rPr>
+          <w:rFonts w:ascii="Consolas" w:hAnsi="Consolas"/>
+          <w:sz w:val="24"/>
+        </w:rPr>
+        <w:t>handler</w:t>
+      </w:r>
+      <w:proofErr w:type="spellEnd"/>
+      <w:r>
+        <w:rPr>
+          <w:rFonts w:ascii="Consolas" w:hAnsi="Consolas"/>
+          <w:sz w:val="24"/>
+        </w:rPr>
+        <w:t>);</w:t>
+      </w:r>
+    </w:p>
+    <w:p>
+      <w:pPr>
+        <w:rPr>
+          <w:rFonts w:ascii="Consolas" w:hAnsi="Consolas"/>
+          <w:sz w:val="24"/>
+        </w:rPr>
+      </w:pPr>
+    </w:p>
+    <w:p>
+      <w:pPr>
+        <w:rPr>
+          <w:rFonts w:cstheme="minorHAnsi"/>
+          <w:sz w:val="24"/>
+        </w:rPr>
+      </w:pPr>
+      <w:proofErr w:type="spellStart"/>
+      <w:r>
+        <w:rPr>
+          <w:rFonts w:ascii="Consolas" w:hAnsi="Consolas"/>
+          <w:sz w:val="24"/>
+        </w:rPr>
+        <w:t>Event_name</w:t>
+      </w:r>
+      <w:proofErr w:type="spellEnd"/>
+      <w:r>
+        <w:rPr>
+          <w:rFonts w:ascii="Consolas" w:hAnsi="Consolas"/>
+          <w:sz w:val="24"/>
+        </w:rPr>
+        <w:t xml:space="preserve"> </w:t>
+      </w:r>
+      <w:r>
+        <w:rPr>
+          <w:rFonts w:cstheme="minorHAnsi"/>
+          <w:sz w:val="24"/>
+        </w:rPr>
+        <w:t xml:space="preserve">can be anything such as click, mouseover, </w:t>
+      </w:r>
+      <w:proofErr w:type="spellStart"/>
+      <w:r>
+        <w:rPr>
+          <w:rFonts w:cstheme="minorHAnsi"/>
+          <w:sz w:val="24"/>
+        </w:rPr>
+        <w:t>mouseout</w:t>
+      </w:r>
+      <w:proofErr w:type="spellEnd"/>
+      <w:r>
+        <w:rPr>
+          <w:rFonts w:cstheme="minorHAnsi"/>
+          <w:sz w:val="24"/>
+        </w:rPr>
+        <w:t xml:space="preserve"> and many more which you can google.</w:t>
+      </w:r>
+    </w:p>
+    <w:p>
+      <w:pPr>
+        <w:rPr>
+          <w:rFonts w:cstheme="minorHAnsi"/>
+          <w:sz w:val="24"/>
+        </w:rPr>
+      </w:pPr>
+    </w:p>
+    <w:p>
+      <w:pPr>
+        <w:rPr>
+          <w:sz w:val="24"/>
+        </w:rPr>
+      </w:pPr>
+      <w:r>
+        <w:rPr>
+          <w:rFonts w:cstheme="minorHAnsi"/>
+          <w:sz w:val="24"/>
+        </w:rPr>
+        <w:t>Where as handler is a callback function.</w:t>
+      </w:r>
+      <w:r>
+        <w:rPr>
+          <w:sz w:val="24"/>
+        </w:rPr>
+        <w:t xml:space="preserve"> </w:t>
+      </w:r>
+    </w:p>
+    <w:p>
+      <w:pPr>
+        <w:rPr>
+          <w:sz w:val="24"/>
+        </w:rPr>
+      </w:pPr>
+    </w:p>
+    <w:p>
+      <w:pPr>
+        <w:rPr>
+          <w:sz w:val="24"/>
+        </w:rPr>
+      </w:pPr>
+      <w:r>
+        <w:rPr>
+          <w:sz w:val="24"/>
+        </w:rPr>
         <w:lastRenderedPageBreak/>
-        <w:tab/>
-      </w:r>
-      <w:proofErr w:type="spellStart"/>
-      <w:r>
-        <w:rPr>
-          <w:rFonts w:ascii="Consolas" w:hAnsi="Consolas"/>
-          <w:sz w:val="24"/>
-        </w:rPr>
-        <w:t>myEle.addEventListener</w:t>
-      </w:r>
-      <w:proofErr w:type="spellEnd"/>
-      <w:r>
-        <w:rPr>
-          <w:rFonts w:ascii="Consolas" w:hAnsi="Consolas"/>
-          <w:sz w:val="24"/>
-        </w:rPr>
-        <w:t>(</w:t>
-      </w:r>
-      <w:proofErr w:type="spellStart"/>
-      <w:r>
-        <w:rPr>
-          <w:rFonts w:ascii="Consolas" w:hAnsi="Consolas"/>
-          <w:sz w:val="24"/>
-        </w:rPr>
-        <w:t>e</w:t>
-      </w:r>
-      <w:r>
-        <w:rPr>
-          <w:rFonts w:ascii="Consolas" w:hAnsi="Consolas"/>
-          <w:sz w:val="24"/>
-        </w:rPr>
-        <w:t>vent_name,</w:t>
-      </w:r>
-      <w:r>
-        <w:rPr>
-          <w:rFonts w:ascii="Consolas" w:hAnsi="Consolas"/>
-          <w:sz w:val="24"/>
-        </w:rPr>
-        <w:t>handler</w:t>
-      </w:r>
-      <w:proofErr w:type="spellEnd"/>
-      <w:r>
-        <w:rPr>
-          <w:rFonts w:ascii="Consolas" w:hAnsi="Consolas"/>
-          <w:sz w:val="24"/>
-        </w:rPr>
-        <w:t>);</w:t>
-      </w:r>
-    </w:p>
-    <w:p>
-      <w:pPr>
-        <w:rPr>
-          <w:rFonts w:ascii="Consolas" w:hAnsi="Consolas"/>
-          <w:sz w:val="24"/>
-        </w:rPr>
-      </w:pPr>
-    </w:p>
-    <w:p>
-      <w:pPr>
-        <w:rPr>
-          <w:rFonts w:cstheme="minorHAnsi"/>
-          <w:sz w:val="24"/>
-        </w:rPr>
-      </w:pPr>
-      <w:proofErr w:type="spellStart"/>
-      <w:r>
-        <w:rPr>
-          <w:rFonts w:ascii="Consolas" w:hAnsi="Consolas"/>
-          <w:sz w:val="24"/>
-        </w:rPr>
-        <w:t>Event_name</w:t>
-      </w:r>
-      <w:proofErr w:type="spellEnd"/>
-      <w:r>
-        <w:rPr>
-          <w:rFonts w:ascii="Consolas" w:hAnsi="Consolas"/>
-          <w:sz w:val="24"/>
-        </w:rPr>
-        <w:t xml:space="preserve"> </w:t>
-      </w:r>
-      <w:r>
-        <w:rPr>
-          <w:rFonts w:cstheme="minorHAnsi"/>
-          <w:sz w:val="24"/>
-        </w:rPr>
-        <w:t xml:space="preserve">can be anything such as click, mouseover, </w:t>
-      </w:r>
-      <w:proofErr w:type="spellStart"/>
-      <w:r>
-        <w:rPr>
-          <w:rFonts w:cstheme="minorHAnsi"/>
-          <w:sz w:val="24"/>
-        </w:rPr>
-        <w:t>mouseout</w:t>
-      </w:r>
-      <w:proofErr w:type="spellEnd"/>
-      <w:r>
-        <w:rPr>
-          <w:rFonts w:cstheme="minorHAnsi"/>
-          <w:sz w:val="24"/>
-        </w:rPr>
-        <w:t xml:space="preserve"> and many more which you can google.</w:t>
-      </w:r>
-    </w:p>
-    <w:p>
-      <w:pPr>
-        <w:rPr>
-          <w:rFonts w:cstheme="minorHAnsi"/>
-          <w:sz w:val="24"/>
-        </w:rPr>
-      </w:pPr>
-    </w:p>
-    <w:p>
-      <w:pPr>
-        <w:rPr>
-          <w:sz w:val="24"/>
-        </w:rPr>
-      </w:pPr>
-      <w:r>
-        <w:rPr>
-          <w:rFonts w:cstheme="minorHAnsi"/>
-          <w:sz w:val="24"/>
-        </w:rPr>
-        <w:t>Where as handler is a callback function.</w:t>
-      </w:r>
-      <w:r>
-        <w:rPr>
-          <w:sz w:val="24"/>
-        </w:rPr>
-        <w:t xml:space="preserve"> </w:t>
-      </w:r>
-    </w:p>
-    <w:p>
-      <w:pPr>
-        <w:rPr>
-          <w:sz w:val="24"/>
-        </w:rPr>
-      </w:pPr>
-    </w:p>
-    <w:p>
-      <w:pPr>
-        <w:rPr>
-          <w:sz w:val="24"/>
-        </w:rPr>
-      </w:pPr>
-      <w:r>
-        <w:rPr>
-          <w:sz w:val="24"/>
-        </w:rPr>
-        <w:t>Some people use</w:t>
-      </w:r>
-      <w:r>
-        <w:rPr>
-          <w:sz w:val="24"/>
-        </w:rPr>
-        <w:t xml:space="preserve"> “e =&gt; {}” instead of a function/handler. Why? </w:t>
+        <w:t xml:space="preserve">Some people use “e =&gt; {}” instead of a function/handler. Why? </w:t>
       </w:r>
     </w:p>
     <w:p>
@@ -597,8 +895,6 @@
         </w:rPr>
         <w:t xml:space="preserve"> is a parameter that</w:t>
       </w:r>
-      <w:bookmarkStart w:id="0" w:name="_GoBack"/>
-      <w:bookmarkEnd w:id="0"/>
       <w:r>
         <w:rPr>
           <w:sz w:val="24"/>
@@ -795,7 +1091,6 @@
         <w:rPr>
           <w:sz w:val="24"/>
         </w:rPr>
-        <w:lastRenderedPageBreak/>
         <w:t>function bye() {</w:t>
       </w:r>
     </w:p>
@@ -902,6 +1197,7 @@
         <w:pStyle w:val="Heading1"/>
       </w:pPr>
       <w:r>
+        <w:lastRenderedPageBreak/>
         <w:t>Promise:</w:t>
       </w:r>
     </w:p>
@@ -969,6 +1265,8 @@
         <w:t>:</w:t>
       </w:r>
     </w:p>
+    <w:p/>
+    <w:p/>
     <w:p>
       <w:pPr>
         <w:rPr>

</xml_diff>

<commit_message>
added some details to existing topics (1)
</commit_message>
<xml_diff>
--- a/Extra JS.docx
+++ b/Extra JS.docx
@@ -60,8 +60,13 @@
       <w:pPr>
         <w:pStyle w:val="Heading1"/>
       </w:pPr>
-      <w:r>
-        <w:t>add()</w:t>
+      <w:proofErr w:type="spellStart"/>
+      <w:r>
+        <w:t>Uglify</w:t>
+      </w:r>
+      <w:proofErr w:type="spellEnd"/>
+      <w:r>
+        <w:t>:</w:t>
       </w:r>
     </w:p>
     <w:p>
@@ -75,259 +80,115 @@
       </w:r>
       <w:r>
         <w:rPr>
-          <w:sz w:val="24"/>
-        </w:rPr>
-        <w:t xml:space="preserve">This is a </w:t>
-      </w:r>
-      <w:r>
-        <w:rPr>
-          <w:sz w:val="24"/>
-        </w:rPr>
-        <w:t>method</w:t>
-      </w:r>
-      <w:r>
-        <w:rPr>
-          <w:sz w:val="24"/>
-        </w:rPr>
-        <w:t xml:space="preserve"> that works with arrays. The best example for now would be that if you call a list of classes of any  element and add to it.</w:t>
-      </w:r>
-    </w:p>
-    <w:p>
-      <w:pPr>
-        <w:rPr>
-          <w:rFonts w:ascii="Consolas" w:hAnsi="Consolas"/>
-          <w:sz w:val="24"/>
-        </w:rPr>
-      </w:pPr>
-      <w:r>
-        <w:rPr>
-          <w:sz w:val="24"/>
-        </w:rPr>
+          <w:vertAlign w:val="subscript"/>
+        </w:rPr>
+        <w:softHyphen/>
+      </w:r>
+      <w:r>
+        <w:rPr>
+          <w:sz w:val="24"/>
+        </w:rPr>
+        <w:t xml:space="preserve">You can minify and now also </w:t>
+      </w:r>
+      <w:proofErr w:type="spellStart"/>
+      <w:r>
+        <w:rPr>
+          <w:sz w:val="24"/>
+        </w:rPr>
+        <w:t>uglify</w:t>
+      </w:r>
+      <w:proofErr w:type="spellEnd"/>
+      <w:r>
+        <w:rPr>
+          <w:sz w:val="24"/>
+        </w:rPr>
+        <w:t xml:space="preserve"> your code online. What </w:t>
+      </w:r>
+      <w:proofErr w:type="spellStart"/>
+      <w:r>
+        <w:rPr>
+          <w:sz w:val="24"/>
+        </w:rPr>
+        <w:t>uglifying</w:t>
+      </w:r>
+      <w:proofErr w:type="spellEnd"/>
+      <w:r>
+        <w:rPr>
+          <w:sz w:val="24"/>
+        </w:rPr>
+        <w:t xml:space="preserve"> really does is that changes the variable names along with minifying the code (making it unreadable – </w:t>
+      </w:r>
+      <w:proofErr w:type="spellStart"/>
+      <w:r>
+        <w:rPr>
+          <w:sz w:val="24"/>
+        </w:rPr>
+        <w:t>uglyyy</w:t>
+      </w:r>
+      <w:proofErr w:type="spellEnd"/>
+      <w:r>
+        <w:rPr>
+          <w:sz w:val="24"/>
+        </w:rPr>
+        <w:t>!!).</w:t>
+      </w:r>
+    </w:p>
+    <w:p>
+      <w:pPr>
+        <w:pStyle w:val="Heading1"/>
+      </w:pPr>
+      <w:r>
+        <w:t>False values:</w:t>
+      </w:r>
+    </w:p>
+    <w:p>
+      <w:pPr>
+        <w:rPr>
+          <w:sz w:val="24"/>
+        </w:rPr>
+      </w:pPr>
+      <w:r>
         <w:tab/>
       </w:r>
       <w:r>
         <w:rPr>
-          <w:rFonts w:ascii="Consolas" w:hAnsi="Consolas"/>
-          <w:sz w:val="24"/>
-        </w:rPr>
-        <w:t xml:space="preserve">var styles = </w:t>
-      </w:r>
-      <w:proofErr w:type="spellStart"/>
-      <w:r>
-        <w:rPr>
-          <w:rFonts w:ascii="Consolas" w:hAnsi="Consolas"/>
-          <w:sz w:val="24"/>
-        </w:rPr>
-        <w:t>document.getElementById</w:t>
-      </w:r>
-      <w:proofErr w:type="spellEnd"/>
-      <w:r>
-        <w:rPr>
-          <w:rFonts w:ascii="Consolas" w:hAnsi="Consolas"/>
-          <w:sz w:val="24"/>
-        </w:rPr>
-        <w:t>(‘</w:t>
-      </w:r>
-      <w:proofErr w:type="spellStart"/>
-      <w:r>
-        <w:rPr>
-          <w:rFonts w:ascii="Consolas" w:hAnsi="Consolas"/>
-          <w:sz w:val="24"/>
-        </w:rPr>
-        <w:t>myEle</w:t>
-      </w:r>
-      <w:proofErr w:type="spellEnd"/>
-      <w:r>
-        <w:rPr>
-          <w:rFonts w:ascii="Consolas" w:hAnsi="Consolas"/>
-          <w:sz w:val="24"/>
-        </w:rPr>
-        <w:t>’).</w:t>
-      </w:r>
-      <w:proofErr w:type="spellStart"/>
-      <w:r>
-        <w:rPr>
-          <w:rFonts w:ascii="Consolas" w:hAnsi="Consolas"/>
-          <w:sz w:val="24"/>
-        </w:rPr>
-        <w:t>classList</w:t>
-      </w:r>
-      <w:proofErr w:type="spellEnd"/>
-      <w:r>
-        <w:rPr>
-          <w:rFonts w:ascii="Consolas" w:hAnsi="Consolas"/>
-          <w:sz w:val="24"/>
-        </w:rPr>
-        <w:t>;</w:t>
-      </w:r>
-    </w:p>
-    <w:p>
-      <w:pPr>
-        <w:rPr>
-          <w:rFonts w:ascii="Consolas" w:hAnsi="Consolas"/>
-          <w:sz w:val="24"/>
-        </w:rPr>
-      </w:pPr>
-      <w:r>
-        <w:rPr>
-          <w:rFonts w:ascii="Consolas" w:hAnsi="Consolas"/>
-          <w:sz w:val="24"/>
-        </w:rPr>
-        <w:tab/>
-      </w:r>
-      <w:proofErr w:type="spellStart"/>
-      <w:r>
-        <w:rPr>
-          <w:rFonts w:ascii="Consolas" w:hAnsi="Consolas"/>
-          <w:sz w:val="24"/>
-        </w:rPr>
-        <w:t>styles.add</w:t>
-      </w:r>
-      <w:proofErr w:type="spellEnd"/>
-      <w:r>
-        <w:rPr>
-          <w:rFonts w:ascii="Consolas" w:hAnsi="Consolas"/>
-          <w:sz w:val="24"/>
-        </w:rPr>
-        <w:t>(‘hide’);</w:t>
-      </w:r>
-    </w:p>
-    <w:p>
-      <w:pPr>
-        <w:pStyle w:val="Heading1"/>
-      </w:pPr>
-      <w:r>
-        <w:t>remove()</w:t>
-      </w:r>
-    </w:p>
-    <w:p>
-      <w:pPr>
-        <w:rPr>
-          <w:sz w:val="24"/>
-        </w:rPr>
-      </w:pPr>
-      <w:r>
-        <w:tab/>
-      </w:r>
-      <w:r>
-        <w:rPr>
-          <w:sz w:val="24"/>
-        </w:rPr>
-        <w:t>You guessed it right! It is just like add except that its function is to remove the element.</w:t>
-      </w:r>
-    </w:p>
-    <w:p>
-      <w:pPr>
-        <w:rPr>
-          <w:sz w:val="24"/>
-        </w:rPr>
-      </w:pPr>
-      <w:r>
-        <w:rPr>
-          <w:sz w:val="24"/>
-        </w:rPr>
-        <w:t xml:space="preserve">It </w:t>
-      </w:r>
-      <w:r>
-        <w:rPr>
-          <w:sz w:val="24"/>
-        </w:rPr>
-        <w:t>Removes all child elements with selected element</w:t>
-      </w:r>
-      <w:r>
-        <w:rPr>
-          <w:sz w:val="24"/>
-        </w:rPr>
-        <w:t>.</w:t>
-      </w:r>
-    </w:p>
-    <w:p>
-      <w:pPr>
-        <w:rPr>
-          <w:sz w:val="24"/>
-        </w:rPr>
-      </w:pPr>
-    </w:p>
-    <w:p>
-      <w:pPr>
-        <w:rPr>
-          <w:sz w:val="24"/>
-        </w:rPr>
-      </w:pPr>
-      <w:r>
-        <w:rPr>
-          <w:sz w:val="24"/>
-        </w:rPr>
-        <w:t>You could also use empty() or delete but they have different functions</w:t>
-      </w:r>
-      <w:r>
-        <w:rPr>
-          <w:sz w:val="24"/>
-        </w:rPr>
-        <w:t>.</w:t>
-      </w:r>
-    </w:p>
-    <w:p>
-      <w:pPr>
-        <w:pStyle w:val="Heading1"/>
-      </w:pPr>
-      <w:r>
-        <w:t>empty()</w:t>
-      </w:r>
-    </w:p>
-    <w:p>
-      <w:pPr>
-        <w:rPr>
-          <w:sz w:val="24"/>
-        </w:rPr>
-      </w:pPr>
-      <w:r>
-        <w:tab/>
-      </w:r>
-      <w:r>
-        <w:rPr>
-          <w:sz w:val="24"/>
-        </w:rPr>
-        <w:t>This removes all the content within the selected element.</w:t>
-      </w:r>
-    </w:p>
-    <w:p>
-      <w:pPr>
-        <w:pStyle w:val="Heading1"/>
-      </w:pPr>
-      <w:r>
-        <w:t>delete:</w:t>
-      </w:r>
-    </w:p>
-    <w:p>
-      <w:pPr>
-        <w:rPr>
-          <w:sz w:val="24"/>
-        </w:rPr>
-      </w:pPr>
-      <w:r>
-        <w:tab/>
-      </w:r>
-      <w:r>
-        <w:rPr>
-          <w:sz w:val="24"/>
-        </w:rPr>
-        <w:t>This has the power to completely delete an object’s property and value together. Although some believe that it is slow when working in a loop for instance.</w:t>
-      </w:r>
-    </w:p>
-    <w:p>
-      <w:pPr>
-        <w:rPr>
-          <w:sz w:val="24"/>
-        </w:rPr>
-      </w:pPr>
-    </w:p>
-    <w:p>
-      <w:pPr>
-        <w:rPr>
-          <w:sz w:val="24"/>
-        </w:rPr>
-      </w:pPr>
+          <w:sz w:val="24"/>
+        </w:rPr>
+        <w:t>‘ ’</w:t>
+      </w:r>
+      <w:r>
+        <w:rPr>
+          <w:sz w:val="24"/>
+        </w:rPr>
+        <w:t xml:space="preserve"> </w:t>
+      </w:r>
+      <w:r>
+        <w:rPr>
+          <w:sz w:val="24"/>
+        </w:rPr>
+        <w:t>(</w:t>
+      </w:r>
+      <w:r>
+        <w:rPr>
+          <w:sz w:val="24"/>
+        </w:rPr>
+        <w:t>an empty string</w:t>
+      </w:r>
+      <w:r>
+        <w:rPr>
+          <w:sz w:val="24"/>
+        </w:rPr>
+        <w:t>)</w:t>
+      </w:r>
+      <w:r>
+        <w:t xml:space="preserve">, </w:t>
+      </w:r>
+      <w:r>
+        <w:rPr>
+          <w:sz w:val="24"/>
+        </w:rPr>
+        <w:t>null, undefined, 0, false all are considered as not true by JS</w:t>
+      </w:r>
       <w:bookmarkStart w:id="0" w:name="_GoBack"/>
       <w:bookmarkEnd w:id="0"/>
     </w:p>
@@ -336,7 +197,274 @@
         <w:pStyle w:val="Heading1"/>
       </w:pPr>
       <w:r>
+        <w:t>add()</w:t>
+      </w:r>
+    </w:p>
+    <w:p>
+      <w:pPr>
+        <w:rPr>
+          <w:sz w:val="24"/>
+        </w:rPr>
+      </w:pPr>
+      <w:r>
+        <w:tab/>
+      </w:r>
+      <w:r>
+        <w:rPr>
+          <w:sz w:val="24"/>
+        </w:rPr>
+        <w:t xml:space="preserve">This is a </w:t>
+      </w:r>
+      <w:r>
+        <w:rPr>
+          <w:sz w:val="24"/>
+        </w:rPr>
+        <w:t>method</w:t>
+      </w:r>
+      <w:r>
+        <w:rPr>
+          <w:sz w:val="24"/>
+        </w:rPr>
+        <w:t xml:space="preserve"> that works with arrays. The best example for now would be that if you call a list of classes of any  element and add to it.</w:t>
+      </w:r>
+    </w:p>
+    <w:p>
+      <w:pPr>
+        <w:rPr>
+          <w:rFonts w:ascii="Consolas" w:hAnsi="Consolas"/>
+          <w:sz w:val="24"/>
+        </w:rPr>
+      </w:pPr>
+      <w:r>
+        <w:rPr>
+          <w:sz w:val="24"/>
+        </w:rPr>
+        <w:tab/>
+      </w:r>
+      <w:r>
+        <w:rPr>
+          <w:rFonts w:ascii="Consolas" w:hAnsi="Consolas"/>
+          <w:sz w:val="24"/>
+        </w:rPr>
+        <w:t xml:space="preserve">var styles = </w:t>
+      </w:r>
+      <w:proofErr w:type="spellStart"/>
+      <w:r>
+        <w:rPr>
+          <w:rFonts w:ascii="Consolas" w:hAnsi="Consolas"/>
+          <w:sz w:val="24"/>
+        </w:rPr>
+        <w:t>document.getElementById</w:t>
+      </w:r>
+      <w:proofErr w:type="spellEnd"/>
+      <w:r>
+        <w:rPr>
+          <w:rFonts w:ascii="Consolas" w:hAnsi="Consolas"/>
+          <w:sz w:val="24"/>
+        </w:rPr>
+        <w:t>(‘</w:t>
+      </w:r>
+      <w:proofErr w:type="spellStart"/>
+      <w:r>
+        <w:rPr>
+          <w:rFonts w:ascii="Consolas" w:hAnsi="Consolas"/>
+          <w:sz w:val="24"/>
+        </w:rPr>
+        <w:t>myEle</w:t>
+      </w:r>
+      <w:proofErr w:type="spellEnd"/>
+      <w:r>
+        <w:rPr>
+          <w:rFonts w:ascii="Consolas" w:hAnsi="Consolas"/>
+          <w:sz w:val="24"/>
+        </w:rPr>
+        <w:t>’).</w:t>
+      </w:r>
+      <w:proofErr w:type="spellStart"/>
+      <w:r>
+        <w:rPr>
+          <w:rFonts w:ascii="Consolas" w:hAnsi="Consolas"/>
+          <w:sz w:val="24"/>
+        </w:rPr>
+        <w:t>classList</w:t>
+      </w:r>
+      <w:proofErr w:type="spellEnd"/>
+      <w:r>
+        <w:rPr>
+          <w:rFonts w:ascii="Consolas" w:hAnsi="Consolas"/>
+          <w:sz w:val="24"/>
+        </w:rPr>
+        <w:t>;</w:t>
+      </w:r>
+    </w:p>
+    <w:p>
+      <w:pPr>
+        <w:rPr>
+          <w:rFonts w:ascii="Consolas" w:hAnsi="Consolas"/>
+          <w:sz w:val="24"/>
+        </w:rPr>
+      </w:pPr>
+      <w:r>
+        <w:rPr>
+          <w:rFonts w:ascii="Consolas" w:hAnsi="Consolas"/>
+          <w:sz w:val="24"/>
+        </w:rPr>
+        <w:tab/>
+      </w:r>
+      <w:proofErr w:type="spellStart"/>
+      <w:r>
+        <w:rPr>
+          <w:rFonts w:ascii="Consolas" w:hAnsi="Consolas"/>
+          <w:sz w:val="24"/>
+        </w:rPr>
+        <w:t>styles.add</w:t>
+      </w:r>
+      <w:proofErr w:type="spellEnd"/>
+      <w:r>
+        <w:rPr>
+          <w:rFonts w:ascii="Consolas" w:hAnsi="Consolas"/>
+          <w:sz w:val="24"/>
+        </w:rPr>
+        <w:t>(‘hide’);</w:t>
+      </w:r>
+    </w:p>
+    <w:p>
+      <w:pPr>
+        <w:pStyle w:val="Heading1"/>
+      </w:pPr>
+      <w:r>
+        <w:t>remove()</w:t>
+      </w:r>
+    </w:p>
+    <w:p>
+      <w:pPr>
+        <w:rPr>
+          <w:sz w:val="24"/>
+        </w:rPr>
+      </w:pPr>
+      <w:r>
+        <w:tab/>
+      </w:r>
+      <w:r>
+        <w:rPr>
+          <w:sz w:val="24"/>
+        </w:rPr>
+        <w:t>You guessed it right! It is just like add except that its function is to remove the element.</w:t>
+      </w:r>
+    </w:p>
+    <w:p>
+      <w:pPr>
+        <w:rPr>
+          <w:sz w:val="24"/>
+        </w:rPr>
+      </w:pPr>
+      <w:r>
+        <w:rPr>
+          <w:sz w:val="24"/>
+        </w:rPr>
+        <w:t>It Removes all child elements with selected element</w:t>
+      </w:r>
+      <w:r>
+        <w:rPr>
+          <w:sz w:val="24"/>
+        </w:rPr>
+        <w:t>.</w:t>
+      </w:r>
+    </w:p>
+    <w:p>
+      <w:pPr>
+        <w:rPr>
+          <w:sz w:val="24"/>
+        </w:rPr>
+      </w:pPr>
+    </w:p>
+    <w:p>
+      <w:pPr>
+        <w:rPr>
+          <w:sz w:val="24"/>
+        </w:rPr>
+      </w:pPr>
+      <w:r>
+        <w:rPr>
+          <w:sz w:val="24"/>
+        </w:rPr>
+        <w:t>You could also use empty() or delete but they have different functions</w:t>
+      </w:r>
+      <w:r>
+        <w:rPr>
+          <w:sz w:val="24"/>
+        </w:rPr>
+        <w:t>.</w:t>
+      </w:r>
+    </w:p>
+    <w:p>
+      <w:pPr>
+        <w:pStyle w:val="Heading1"/>
+      </w:pPr>
+      <w:r>
+        <w:t>empty()</w:t>
+      </w:r>
+    </w:p>
+    <w:p>
+      <w:pPr>
+        <w:rPr>
+          <w:sz w:val="24"/>
+        </w:rPr>
+      </w:pPr>
+      <w:r>
+        <w:tab/>
+      </w:r>
+      <w:r>
+        <w:rPr>
+          <w:sz w:val="24"/>
+        </w:rPr>
+        <w:t>This removes all the content within the selected element.</w:t>
+      </w:r>
+    </w:p>
+    <w:p>
+      <w:pPr>
+        <w:pStyle w:val="Heading1"/>
+      </w:pPr>
+      <w:r>
         <w:lastRenderedPageBreak/>
+        <w:t>delete:</w:t>
+      </w:r>
+    </w:p>
+    <w:p>
+      <w:pPr>
+        <w:rPr>
+          <w:sz w:val="24"/>
+        </w:rPr>
+      </w:pPr>
+      <w:r>
+        <w:tab/>
+      </w:r>
+      <w:r>
+        <w:rPr>
+          <w:sz w:val="24"/>
+        </w:rPr>
+        <w:t>This has the power to completely delete an object’s property and value together. Although some believe that it is slow when working in a loop for instance.</w:t>
+      </w:r>
+    </w:p>
+    <w:p>
+      <w:pPr>
+        <w:rPr>
+          <w:sz w:val="24"/>
+        </w:rPr>
+      </w:pPr>
+    </w:p>
+    <w:p>
+      <w:pPr>
+        <w:rPr>
+          <w:sz w:val="24"/>
+        </w:rPr>
+      </w:pPr>
+    </w:p>
+    <w:p>
+      <w:pPr>
+        <w:pStyle w:val="Heading1"/>
+      </w:pPr>
+      <w:r>
         <w:t>Self Executing Functions:</w:t>
       </w:r>
     </w:p>
@@ -794,6 +922,7 @@
           <w:rFonts w:ascii="Consolas" w:hAnsi="Consolas"/>
           <w:sz w:val="24"/>
         </w:rPr>
+        <w:lastRenderedPageBreak/>
         <w:t>Event_name</w:t>
       </w:r>
       <w:proofErr w:type="spellEnd"/>
@@ -873,7 +1002,6 @@
         <w:rPr>
           <w:sz w:val="24"/>
         </w:rPr>
-        <w:lastRenderedPageBreak/>
         <w:t xml:space="preserve">Some people use “e =&gt; {}” instead of a function/handler. Why? </w:t>
       </w:r>
     </w:p>
@@ -1130,6 +1258,7 @@
         <w:rPr>
           <w:sz w:val="24"/>
         </w:rPr>
+        <w:lastRenderedPageBreak/>
         <w:t>}</w:t>
       </w:r>
     </w:p>
@@ -1197,7 +1326,6 @@
         <w:pStyle w:val="Heading1"/>
       </w:pPr>
       <w:r>
-        <w:lastRenderedPageBreak/>
         <w:t>Promise:</w:t>
       </w:r>
     </w:p>

</xml_diff>

<commit_message>
Added details about localStorage
</commit_message>
<xml_diff>
--- a/Extra JS.docx
+++ b/Extra JS.docx
@@ -7,7 +7,255 @@
         <w:pStyle w:val="Title"/>
       </w:pPr>
       <w:r>
-        <w:t>Extras</w:t>
+        <w:t>Set Timeout</w:t>
+      </w:r>
+      <w:r>
+        <w:t xml:space="preserve">(function, </w:t>
+      </w:r>
+      <w:proofErr w:type="spellStart"/>
+      <w:r>
+        <w:t>timeInMilliSeconds</w:t>
+      </w:r>
+      <w:proofErr w:type="spellEnd"/>
+      <w:r>
+        <w:t>)</w:t>
+      </w:r>
+      <w:r>
+        <w:t>:</w:t>
+      </w:r>
+    </w:p>
+    <w:p/>
+    <w:p>
+      <w:pPr>
+        <w:pStyle w:val="Title"/>
+      </w:pPr>
+      <w:r>
+        <w:t>Set Interval</w:t>
+      </w:r>
+      <w:r>
+        <w:t>(</w:t>
+      </w:r>
+      <w:proofErr w:type="spellStart"/>
+      <w:r>
+        <w:t>function,timeInMilliSeconds</w:t>
+      </w:r>
+      <w:proofErr w:type="spellEnd"/>
+      <w:r>
+        <w:t>)</w:t>
+      </w:r>
+      <w:r>
+        <w:t>:</w:t>
+      </w:r>
+    </w:p>
+    <w:p/>
+    <w:p>
+      <w:pPr>
+        <w:pStyle w:val="Title"/>
+      </w:pPr>
+      <w:proofErr w:type="spellStart"/>
+      <w:r>
+        <w:t>Uglify</w:t>
+      </w:r>
+      <w:proofErr w:type="spellEnd"/>
+      <w:r>
+        <w:t>:</w:t>
+      </w:r>
+    </w:p>
+    <w:p>
+      <w:pPr>
+        <w:rPr>
+          <w:sz w:val="24"/>
+        </w:rPr>
+      </w:pPr>
+      <w:r>
+        <w:tab/>
+      </w:r>
+      <w:r>
+        <w:rPr>
+          <w:vertAlign w:val="subscript"/>
+        </w:rPr>
+        <w:softHyphen/>
+      </w:r>
+      <w:r>
+        <w:rPr>
+          <w:sz w:val="24"/>
+        </w:rPr>
+        <w:t xml:space="preserve">You can minify and now also </w:t>
+      </w:r>
+      <w:proofErr w:type="spellStart"/>
+      <w:r>
+        <w:rPr>
+          <w:sz w:val="24"/>
+        </w:rPr>
+        <w:t>uglify</w:t>
+      </w:r>
+      <w:proofErr w:type="spellEnd"/>
+      <w:r>
+        <w:rPr>
+          <w:sz w:val="24"/>
+        </w:rPr>
+        <w:t xml:space="preserve"> your code online. What </w:t>
+      </w:r>
+      <w:proofErr w:type="spellStart"/>
+      <w:r>
+        <w:rPr>
+          <w:sz w:val="24"/>
+        </w:rPr>
+        <w:t>uglifying</w:t>
+      </w:r>
+      <w:proofErr w:type="spellEnd"/>
+      <w:r>
+        <w:rPr>
+          <w:sz w:val="24"/>
+        </w:rPr>
+        <w:t xml:space="preserve"> really does is that changes the variable names along with minifying the code (making it unreadable – </w:t>
+      </w:r>
+      <w:proofErr w:type="spellStart"/>
+      <w:r>
+        <w:rPr>
+          <w:sz w:val="24"/>
+        </w:rPr>
+        <w:t>uglyyy</w:t>
+      </w:r>
+      <w:proofErr w:type="spellEnd"/>
+      <w:r>
+        <w:rPr>
+          <w:sz w:val="24"/>
+        </w:rPr>
+        <w:t>!!).</w:t>
+      </w:r>
+    </w:p>
+    <w:p>
+      <w:pPr>
+        <w:pStyle w:val="Title"/>
+      </w:pPr>
+      <w:r>
+        <w:t>False values:</w:t>
+      </w:r>
+    </w:p>
+    <w:p>
+      <w:pPr>
+        <w:rPr>
+          <w:sz w:val="24"/>
+        </w:rPr>
+      </w:pPr>
+      <w:r>
+        <w:tab/>
+      </w:r>
+      <w:r>
+        <w:rPr>
+          <w:sz w:val="24"/>
+        </w:rPr>
+        <w:t>‘ ’</w:t>
+      </w:r>
+      <w:r>
+        <w:rPr>
+          <w:sz w:val="24"/>
+        </w:rPr>
+        <w:t xml:space="preserve"> </w:t>
+      </w:r>
+      <w:r>
+        <w:rPr>
+          <w:sz w:val="24"/>
+        </w:rPr>
+        <w:t>(</w:t>
+      </w:r>
+      <w:r>
+        <w:rPr>
+          <w:sz w:val="24"/>
+        </w:rPr>
+        <w:t>an empty string</w:t>
+      </w:r>
+      <w:r>
+        <w:rPr>
+          <w:sz w:val="24"/>
+        </w:rPr>
+        <w:t>)</w:t>
+      </w:r>
+      <w:r>
+        <w:t xml:space="preserve">, </w:t>
+      </w:r>
+      <w:r>
+        <w:rPr>
+          <w:sz w:val="24"/>
+        </w:rPr>
+        <w:t>null, undefined, 0, false all are considered as not true by JS</w:t>
+      </w:r>
+    </w:p>
+    <w:p>
+      <w:pPr>
+        <w:pStyle w:val="Title"/>
+      </w:pPr>
+      <w:proofErr w:type="spellStart"/>
+      <w:r>
+        <w:t>LocalStorage</w:t>
+      </w:r>
+      <w:proofErr w:type="spellEnd"/>
+      <w:r>
+        <w:t>:</w:t>
+      </w:r>
+    </w:p>
+    <w:p>
+      <w:pPr>
+        <w:rPr>
+          <w:sz w:val="24"/>
+        </w:rPr>
+      </w:pPr>
+      <w:r>
+        <w:tab/>
+      </w:r>
+      <w:r>
+        <w:rPr>
+          <w:sz w:val="24"/>
+        </w:rPr>
+        <w:t xml:space="preserve">This storage is allocated for the user by the browser and can be anywhere from 5 to 10 mb per page (which is way </w:t>
+      </w:r>
+      <w:proofErr w:type="spellStart"/>
+      <w:r>
+        <w:rPr>
+          <w:sz w:val="24"/>
+        </w:rPr>
+        <w:t>way</w:t>
+      </w:r>
+      <w:proofErr w:type="spellEnd"/>
+      <w:r>
+        <w:rPr>
+          <w:sz w:val="24"/>
+        </w:rPr>
+        <w:t xml:space="preserve"> more the cookies!)</w:t>
+      </w:r>
+      <w:r>
+        <w:rPr>
+          <w:sz w:val="24"/>
+        </w:rPr>
+        <w:t>.</w:t>
+      </w:r>
+    </w:p>
+    <w:p>
+      <w:pPr>
+        <w:rPr>
+          <w:sz w:val="24"/>
+        </w:rPr>
+      </w:pPr>
+      <w:r>
+        <w:rPr>
+          <w:sz w:val="24"/>
+        </w:rPr>
+        <w:tab/>
+      </w:r>
+    </w:p>
+    <w:p>
+      <w:pPr>
+        <w:rPr>
+          <w:sz w:val="24"/>
+        </w:rPr>
+      </w:pPr>
+      <w:r>
+        <w:rPr>
+          <w:sz w:val="24"/>
+        </w:rPr>
+        <w:tab/>
+        <w:t>Local storage only stores data in the form of strings.</w:t>
       </w:r>
     </w:p>
     <w:p>
@@ -15,122 +263,213 @@
         <w:pStyle w:val="Heading1"/>
       </w:pPr>
       <w:r>
-        <w:t>Set Timeout</w:t>
-      </w:r>
-      <w:r>
-        <w:t xml:space="preserve">(function, </w:t>
-      </w:r>
-      <w:proofErr w:type="spellStart"/>
-      <w:r>
-        <w:t>timeInMilliSeconds</w:t>
-      </w:r>
-      <w:proofErr w:type="spellEnd"/>
-      <w:r>
-        <w:t>)</w:t>
-      </w:r>
-      <w:r>
-        <w:t>:</w:t>
+        <w:t>Saving Data:</w:t>
       </w:r>
     </w:p>
     <w:p/>
     <w:p>
       <w:pPr>
+        <w:rPr>
+          <w:rFonts w:ascii="Consolas" w:hAnsi="Consolas"/>
+          <w:sz w:val="24"/>
+        </w:rPr>
+      </w:pPr>
+      <w:proofErr w:type="spellStart"/>
+      <w:r>
+        <w:rPr>
+          <w:rFonts w:ascii="Consolas" w:hAnsi="Consolas"/>
+          <w:sz w:val="24"/>
+        </w:rPr>
+        <w:t>localStorage.setItem</w:t>
+      </w:r>
+      <w:proofErr w:type="spellEnd"/>
+      <w:r>
+        <w:rPr>
+          <w:rFonts w:ascii="Consolas" w:hAnsi="Consolas"/>
+          <w:sz w:val="24"/>
+        </w:rPr>
+        <w:t>(“</w:t>
+      </w:r>
+      <w:proofErr w:type="spellStart"/>
+      <w:r>
+        <w:rPr>
+          <w:rFonts w:ascii="Consolas" w:hAnsi="Consolas"/>
+          <w:sz w:val="24"/>
+        </w:rPr>
+        <w:t>key”.”value</w:t>
+      </w:r>
+      <w:proofErr w:type="spellEnd"/>
+      <w:r>
+        <w:rPr>
+          <w:rFonts w:ascii="Consolas" w:hAnsi="Consolas"/>
+          <w:sz w:val="24"/>
+        </w:rPr>
+        <w:t>”)</w:t>
+      </w:r>
+    </w:p>
+    <w:p/>
+    <w:p>
+      <w:pPr>
+        <w:rPr>
+          <w:sz w:val="24"/>
+        </w:rPr>
+      </w:pPr>
+      <w:r>
+        <w:rPr>
+          <w:sz w:val="24"/>
+        </w:rPr>
+        <w:t xml:space="preserve">You have to store items in </w:t>
+      </w:r>
+      <w:proofErr w:type="spellStart"/>
+      <w:r>
+        <w:rPr>
+          <w:sz w:val="24"/>
+        </w:rPr>
+        <w:t>localStorage</w:t>
+      </w:r>
+      <w:proofErr w:type="spellEnd"/>
+      <w:r>
+        <w:rPr>
+          <w:sz w:val="24"/>
+        </w:rPr>
+        <w:t xml:space="preserve"> just ad you would store them in an object i.e. in the form of key value pairs.</w:t>
+      </w:r>
+    </w:p>
+    <w:p/>
+    <w:p>
+      <w:pPr>
         <w:pStyle w:val="Heading1"/>
       </w:pPr>
       <w:r>
-        <w:t>Set Interval</w:t>
-      </w:r>
-      <w:r>
+        <w:lastRenderedPageBreak/>
+        <w:t xml:space="preserve">Retrieving Data: </w:t>
+      </w:r>
+    </w:p>
+    <w:p>
+      <w:pPr>
+        <w:rPr>
+          <w:rFonts w:ascii="Consolas" w:hAnsi="Consolas"/>
+          <w:sz w:val="24"/>
+        </w:rPr>
+      </w:pPr>
+      <w:proofErr w:type="spellStart"/>
+      <w:r>
+        <w:rPr>
+          <w:rFonts w:ascii="Consolas" w:hAnsi="Consolas"/>
+          <w:sz w:val="24"/>
+        </w:rPr>
+        <w:t>localStorage.getItem</w:t>
+      </w:r>
+      <w:proofErr w:type="spellEnd"/>
+      <w:r>
+        <w:rPr>
+          <w:rFonts w:ascii="Consolas" w:hAnsi="Consolas"/>
+          <w:sz w:val="24"/>
+        </w:rPr>
         <w:t>(</w:t>
       </w:r>
-      <w:proofErr w:type="spellStart"/>
-      <w:r>
-        <w:t>function,timeInMilliSeconds</w:t>
-      </w:r>
-      <w:proofErr w:type="spellEnd"/>
-      <w:r>
-        <w:t>)</w:t>
-      </w:r>
-      <w:r>
-        <w:t>:</w:t>
-      </w:r>
-    </w:p>
-    <w:p/>
+      <w:r>
+        <w:rPr>
+          <w:rFonts w:ascii="Consolas" w:hAnsi="Consolas"/>
+          <w:sz w:val="24"/>
+        </w:rPr>
+        <w:t>‘key’</w:t>
+      </w:r>
+      <w:r>
+        <w:rPr>
+          <w:rFonts w:ascii="Consolas" w:hAnsi="Consolas"/>
+          <w:sz w:val="24"/>
+        </w:rPr>
+        <w:t>);</w:t>
+      </w:r>
+    </w:p>
+    <w:p>
+      <w:pPr>
+        <w:rPr>
+          <w:rFonts w:ascii="Consolas" w:hAnsi="Consolas"/>
+          <w:sz w:val="24"/>
+        </w:rPr>
+      </w:pPr>
+      <w:r>
+        <w:rPr>
+          <w:rFonts w:ascii="Consolas" w:hAnsi="Consolas"/>
+          <w:sz w:val="24"/>
+        </w:rPr>
+        <w:t>OR</w:t>
+      </w:r>
+    </w:p>
+    <w:p>
+      <w:pPr>
+        <w:rPr>
+          <w:rFonts w:ascii="Consolas" w:hAnsi="Consolas"/>
+          <w:sz w:val="24"/>
+        </w:rPr>
+      </w:pPr>
+      <w:proofErr w:type="spellStart"/>
+      <w:r>
+        <w:rPr>
+          <w:rFonts w:ascii="Consolas" w:hAnsi="Consolas"/>
+          <w:sz w:val="24"/>
+        </w:rPr>
+        <w:t>localStorage.key</w:t>
+      </w:r>
+      <w:proofErr w:type="spellEnd"/>
+      <w:r>
+        <w:rPr>
+          <w:rFonts w:ascii="Consolas" w:hAnsi="Consolas"/>
+          <w:sz w:val="24"/>
+        </w:rPr>
+        <w:t>;</w:t>
+      </w:r>
+    </w:p>
     <w:p>
       <w:pPr>
         <w:pStyle w:val="Heading1"/>
       </w:pPr>
-      <w:proofErr w:type="spellStart"/>
-      <w:r>
-        <w:t>Uglify</w:t>
-      </w:r>
-      <w:proofErr w:type="spellEnd"/>
-      <w:r>
-        <w:t>:</w:t>
-      </w:r>
-    </w:p>
-    <w:p>
-      <w:pPr>
-        <w:rPr>
-          <w:sz w:val="24"/>
-        </w:rPr>
-      </w:pPr>
-      <w:r>
-        <w:tab/>
-      </w:r>
-      <w:r>
-        <w:rPr>
-          <w:vertAlign w:val="subscript"/>
-        </w:rPr>
-        <w:softHyphen/>
-      </w:r>
-      <w:r>
-        <w:rPr>
-          <w:sz w:val="24"/>
-        </w:rPr>
-        <w:t xml:space="preserve">You can minify and now also </w:t>
-      </w:r>
-      <w:proofErr w:type="spellStart"/>
-      <w:r>
-        <w:rPr>
-          <w:sz w:val="24"/>
-        </w:rPr>
-        <w:t>uglify</w:t>
-      </w:r>
-      <w:proofErr w:type="spellEnd"/>
-      <w:r>
-        <w:rPr>
-          <w:sz w:val="24"/>
-        </w:rPr>
-        <w:t xml:space="preserve"> your code online. What </w:t>
-      </w:r>
-      <w:proofErr w:type="spellStart"/>
-      <w:r>
-        <w:rPr>
-          <w:sz w:val="24"/>
-        </w:rPr>
-        <w:t>uglifying</w:t>
-      </w:r>
-      <w:proofErr w:type="spellEnd"/>
-      <w:r>
-        <w:rPr>
-          <w:sz w:val="24"/>
-        </w:rPr>
-        <w:t xml:space="preserve"> really does is that changes the variable names along with minifying the code (making it unreadable – </w:t>
-      </w:r>
-      <w:proofErr w:type="spellStart"/>
-      <w:r>
-        <w:rPr>
-          <w:sz w:val="24"/>
-        </w:rPr>
-        <w:t>uglyyy</w:t>
-      </w:r>
-      <w:proofErr w:type="spellEnd"/>
-      <w:r>
-        <w:rPr>
-          <w:sz w:val="24"/>
-        </w:rPr>
-        <w:t>!!).</w:t>
+      <w:r>
+        <w:t>Converting Data into strings and back:</w:t>
+      </w:r>
+    </w:p>
+    <w:p>
+      <w:pPr>
+        <w:rPr>
+          <w:sz w:val="24"/>
+        </w:rPr>
+      </w:pPr>
+      <w:proofErr w:type="spellStart"/>
+      <w:r>
+        <w:rPr>
+          <w:sz w:val="24"/>
+        </w:rPr>
+        <w:t>JSON.stringify</w:t>
+      </w:r>
+      <w:proofErr w:type="spellEnd"/>
+      <w:r>
+        <w:rPr>
+          <w:sz w:val="24"/>
+        </w:rPr>
+        <w:t>(‘value’);                      //  value converted into a string</w:t>
+      </w:r>
+    </w:p>
+    <w:p>
+      <w:pPr>
+        <w:rPr>
+          <w:sz w:val="24"/>
+        </w:rPr>
+      </w:pPr>
+      <w:proofErr w:type="spellStart"/>
+      <w:r>
+        <w:rPr>
+          <w:sz w:val="24"/>
+        </w:rPr>
+        <w:t>JSON.parse</w:t>
+      </w:r>
+      <w:proofErr w:type="spellEnd"/>
+      <w:r>
+        <w:rPr>
+          <w:sz w:val="24"/>
+        </w:rPr>
+        <w:t>(‘value’);                          //  Back to an object/array</w:t>
       </w:r>
     </w:p>
     <w:p>
@@ -138,63 +477,91 @@
         <w:pStyle w:val="Heading1"/>
       </w:pPr>
       <w:r>
-        <w:t>False values:</w:t>
-      </w:r>
-    </w:p>
-    <w:p>
-      <w:pPr>
-        <w:rPr>
-          <w:sz w:val="24"/>
-        </w:rPr>
-      </w:pPr>
-      <w:r>
-        <w:tab/>
-      </w:r>
-      <w:r>
-        <w:rPr>
-          <w:sz w:val="24"/>
-        </w:rPr>
-        <w:t>‘ ’</w:t>
-      </w:r>
-      <w:r>
-        <w:rPr>
-          <w:sz w:val="24"/>
-        </w:rPr>
-        <w:t xml:space="preserve"> </w:t>
-      </w:r>
-      <w:r>
-        <w:rPr>
-          <w:sz w:val="24"/>
-        </w:rPr>
-        <w:t>(</w:t>
-      </w:r>
-      <w:r>
-        <w:rPr>
-          <w:sz w:val="24"/>
-        </w:rPr>
-        <w:t>an empty string</w:t>
-      </w:r>
-      <w:r>
-        <w:rPr>
-          <w:sz w:val="24"/>
-        </w:rPr>
-        <w:t>)</w:t>
-      </w:r>
-      <w:r>
-        <w:t xml:space="preserve">, </w:t>
-      </w:r>
-      <w:r>
-        <w:rPr>
-          <w:sz w:val="24"/>
-        </w:rPr>
-        <w:t>null, undefined, 0, false all are considered as not true by JS</w:t>
+        <w:t>Removing Data</w:t>
+      </w:r>
+    </w:p>
+    <w:p>
+      <w:pPr>
+        <w:rPr>
+          <w:rFonts w:ascii="Consolas" w:hAnsi="Consolas"/>
+          <w:sz w:val="24"/>
+        </w:rPr>
+      </w:pPr>
+      <w:proofErr w:type="spellStart"/>
+      <w:r>
+        <w:rPr>
+          <w:rFonts w:ascii="Consolas" w:hAnsi="Consolas"/>
+          <w:sz w:val="24"/>
+        </w:rPr>
+        <w:t>localStorage.</w:t>
+      </w:r>
+      <w:r>
+        <w:rPr>
+          <w:rFonts w:ascii="Consolas" w:hAnsi="Consolas"/>
+          <w:sz w:val="24"/>
+        </w:rPr>
+        <w:t>remove</w:t>
+      </w:r>
+      <w:r>
+        <w:rPr>
+          <w:rFonts w:ascii="Consolas" w:hAnsi="Consolas"/>
+          <w:sz w:val="24"/>
+        </w:rPr>
+        <w:t>Item</w:t>
+      </w:r>
+      <w:proofErr w:type="spellEnd"/>
+      <w:r>
+        <w:rPr>
+          <w:rFonts w:ascii="Consolas" w:hAnsi="Consolas"/>
+          <w:sz w:val="24"/>
+        </w:rPr>
+        <w:t>(‘key’);</w:t>
+      </w:r>
+      <w:r>
+        <w:rPr>
+          <w:rFonts w:ascii="Consolas" w:hAnsi="Consolas"/>
+          <w:sz w:val="24"/>
+        </w:rPr>
+        <w:t xml:space="preserve"> //removes that item</w:t>
+      </w:r>
+    </w:p>
+    <w:p>
+      <w:pPr>
+        <w:rPr>
+          <w:rFonts w:ascii="Consolas" w:hAnsi="Consolas"/>
+          <w:sz w:val="24"/>
+        </w:rPr>
+      </w:pPr>
+      <w:proofErr w:type="spellStart"/>
+      <w:r>
+        <w:rPr>
+          <w:rFonts w:ascii="Consolas" w:hAnsi="Consolas"/>
+          <w:sz w:val="24"/>
+        </w:rPr>
+        <w:t>localStorage.clear</w:t>
+      </w:r>
+      <w:proofErr w:type="spellEnd"/>
+      <w:r>
+        <w:rPr>
+          <w:rFonts w:ascii="Consolas" w:hAnsi="Consolas"/>
+          <w:sz w:val="24"/>
+        </w:rPr>
+        <w:t>;             //removes everything</w:t>
       </w:r>
       <w:bookmarkStart w:id="0" w:name="_GoBack"/>
       <w:bookmarkEnd w:id="0"/>
     </w:p>
     <w:p>
       <w:pPr>
-        <w:pStyle w:val="Heading1"/>
+        <w:rPr>
+          <w:rFonts w:ascii="Consolas" w:hAnsi="Consolas"/>
+          <w:sz w:val="24"/>
+        </w:rPr>
+      </w:pPr>
+    </w:p>
+    <w:p>
+      <w:pPr>
+        <w:pStyle w:val="Title"/>
       </w:pPr>
       <w:r>
         <w:t>add()</w:t>
@@ -330,7 +697,7 @@
     </w:p>
     <w:p>
       <w:pPr>
-        <w:pStyle w:val="Heading1"/>
+        <w:pStyle w:val="Title"/>
       </w:pPr>
       <w:r>
         <w:t>remove()</w:t>
@@ -399,7 +766,7 @@
     </w:p>
     <w:p>
       <w:pPr>
-        <w:pStyle w:val="Heading1"/>
+        <w:pStyle w:val="Title"/>
       </w:pPr>
       <w:r>
         <w:t>empty()</w:t>
@@ -412,6 +779,7 @@
         </w:rPr>
       </w:pPr>
       <w:r>
+        <w:lastRenderedPageBreak/>
         <w:tab/>
       </w:r>
       <w:r>
@@ -423,10 +791,9 @@
     </w:p>
     <w:p>
       <w:pPr>
-        <w:pStyle w:val="Heading1"/>
-      </w:pPr>
-      <w:r>
-        <w:lastRenderedPageBreak/>
+        <w:pStyle w:val="Title"/>
+      </w:pPr>
+      <w:r>
         <w:t>delete:</w:t>
       </w:r>
     </w:p>
@@ -462,7 +829,7 @@
     </w:p>
     <w:p>
       <w:pPr>
-        <w:pStyle w:val="Heading1"/>
+        <w:pStyle w:val="Title"/>
       </w:pPr>
       <w:r>
         <w:t>Self Executing Functions:</w:t>
@@ -746,7 +1113,7 @@
     </w:p>
     <w:p>
       <w:pPr>
-        <w:pStyle w:val="Heading1"/>
+        <w:pStyle w:val="Title"/>
       </w:pPr>
       <w:r>
         <w:t>const keyword:</w:t>
@@ -784,7 +1151,7 @@
     <w:p/>
     <w:p>
       <w:pPr>
-        <w:pStyle w:val="Heading1"/>
+        <w:pStyle w:val="Title"/>
       </w:pPr>
       <w:proofErr w:type="spellStart"/>
       <w:r>
@@ -830,6 +1197,7 @@
         <w:rPr>
           <w:sz w:val="24"/>
         </w:rPr>
+        <w:lastRenderedPageBreak/>
         <w:tab/>
         <w:t>We get the element by any method..</w:t>
       </w:r>
@@ -922,7 +1290,6 @@
           <w:rFonts w:ascii="Consolas" w:hAnsi="Consolas"/>
           <w:sz w:val="24"/>
         </w:rPr>
-        <w:lastRenderedPageBreak/>
         <w:t>Event_name</w:t>
       </w:r>
       <w:proofErr w:type="spellEnd"/>
@@ -1046,7 +1413,7 @@
     </w:p>
     <w:p>
       <w:pPr>
-        <w:pStyle w:val="Heading1"/>
+        <w:pStyle w:val="Title"/>
       </w:pPr>
       <w:proofErr w:type="spellStart"/>
       <w:r>
@@ -1185,6 +1552,7 @@
         <w:rPr>
           <w:sz w:val="24"/>
         </w:rPr>
+        <w:lastRenderedPageBreak/>
         <w:tab/>
         <w:t>callback();</w:t>
       </w:r>
@@ -1258,7 +1626,6 @@
         <w:rPr>
           <w:sz w:val="24"/>
         </w:rPr>
-        <w:lastRenderedPageBreak/>
         <w:t>}</w:t>
       </w:r>
     </w:p>
@@ -1323,7 +1690,7 @@
     </w:p>
     <w:p>
       <w:pPr>
-        <w:pStyle w:val="Heading1"/>
+        <w:pStyle w:val="Title"/>
       </w:pPr>
       <w:r>
         <w:t>Promise:</w:t>

</xml_diff>